<commit_message>
Update System Sections and Roles.docx
Added team members to sections.
</commit_message>
<xml_diff>
--- a/Documentation/System Sections and Roles/System Sections and Roles.docx
+++ b/Documentation/System Sections and Roles/System Sections and Roles.docx
@@ -442,6 +442,14 @@
         </w:rPr>
         <w:t>:</w:t>
       </w:r>
+      <w:r>
+        <w:rPr>
+          <w:rFonts w:ascii="Times New Roman" w:hAnsi="Times New Roman" w:cs="Times New Roman"/>
+          <w:sz w:val="24"/>
+          <w:szCs w:val="24"/>
+        </w:rPr>
+        <w:t xml:space="preserve"> Richard Atherton</w:t>
+      </w:r>
     </w:p>
     <w:p>
       <w:pPr>
@@ -468,6 +476,22 @@
           <w:szCs w:val="24"/>
         </w:rPr>
         <w:t>:</w:t>
+      </w:r>
+      <w:r>
+        <w:rPr>
+          <w:rFonts w:ascii="Times New Roman" w:hAnsi="Times New Roman" w:cs="Times New Roman"/>
+          <w:sz w:val="24"/>
+          <w:szCs w:val="24"/>
+        </w:rPr>
+        <w:t xml:space="preserve"> </w:t>
+      </w:r>
+      <w:r>
+        <w:rPr>
+          <w:rFonts w:ascii="Times New Roman" w:hAnsi="Times New Roman" w:cs="Times New Roman"/>
+          <w:sz w:val="24"/>
+          <w:szCs w:val="24"/>
+        </w:rPr>
+        <w:t>Richard Atherton</w:t>
       </w:r>
     </w:p>
     <w:p>
@@ -1030,6 +1054,30 @@
         </w:rPr>
         <w:t>:</w:t>
       </w:r>
+      <w:r>
+        <w:rPr>
+          <w:rFonts w:ascii="Times New Roman" w:hAnsi="Times New Roman" w:cs="Times New Roman"/>
+          <w:sz w:val="24"/>
+          <w:szCs w:val="24"/>
+        </w:rPr>
+        <w:t xml:space="preserve"> (</w:t>
+      </w:r>
+      <w:r>
+        <w:rPr>
+          <w:rFonts w:ascii="Times New Roman" w:hAnsi="Times New Roman" w:cs="Times New Roman"/>
+          <w:sz w:val="24"/>
+          <w:szCs w:val="24"/>
+        </w:rPr>
+        <w:t>Alejandro Rios</w:t>
+      </w:r>
+      <w:r>
+        <w:rPr>
+          <w:rFonts w:ascii="Times New Roman" w:hAnsi="Times New Roman" w:cs="Times New Roman"/>
+          <w:sz w:val="24"/>
+          <w:szCs w:val="24"/>
+        </w:rPr>
+        <w:t>)</w:t>
+      </w:r>
     </w:p>
     <w:p>
       <w:pPr>
@@ -1056,6 +1104,30 @@
           <w:szCs w:val="24"/>
         </w:rPr>
         <w:t>:</w:t>
+      </w:r>
+      <w:r>
+        <w:rPr>
+          <w:rFonts w:ascii="Times New Roman" w:hAnsi="Times New Roman" w:cs="Times New Roman"/>
+          <w:sz w:val="24"/>
+          <w:szCs w:val="24"/>
+        </w:rPr>
+        <w:t xml:space="preserve"> Richard Atherton, </w:t>
+      </w:r>
+      <w:r>
+        <w:rPr>
+          <w:rFonts w:ascii="Times New Roman" w:hAnsi="Times New Roman" w:cs="Times New Roman"/>
+          <w:sz w:val="24"/>
+          <w:szCs w:val="24"/>
+        </w:rPr>
+        <w:t>Alejandro Rios</w:t>
+      </w:r>
+      <w:r>
+        <w:rPr>
+          <w:rFonts w:ascii="Times New Roman" w:hAnsi="Times New Roman" w:cs="Times New Roman"/>
+          <w:sz w:val="24"/>
+          <w:szCs w:val="24"/>
+        </w:rPr>
+        <w:t>, Aldo Zamora</w:t>
       </w:r>
     </w:p>
     <w:p>
@@ -1393,6 +1465,14 @@
         </w:rPr>
         <w:t xml:space="preserve"> Hector Soto</w:t>
       </w:r>
+      <w:r>
+        <w:rPr>
+          <w:rFonts w:ascii="Times New Roman" w:hAnsi="Times New Roman" w:cs="Times New Roman"/>
+          <w:sz w:val="24"/>
+          <w:szCs w:val="24"/>
+        </w:rPr>
+        <w:t>, Aldo Zamora</w:t>
+      </w:r>
     </w:p>
     <w:p>
       <w:pPr>
@@ -1504,23 +1584,7 @@
           <w:sz w:val="24"/>
           <w:szCs w:val="24"/>
         </w:rPr>
-        <w:t xml:space="preserve"> must be able to design hardware solutions for interfacing the processor with other components/modules if necessary. Completing this section requires knowledge of the </w:t>
-      </w:r>
-      <w:r>
-        <w:rPr>
-          <w:rFonts w:ascii="Times New Roman" w:hAnsi="Times New Roman" w:cs="Times New Roman"/>
-          <w:sz w:val="24"/>
-          <w:szCs w:val="24"/>
-        </w:rPr>
-        <w:t>ATmega328P</w:t>
-      </w:r>
-      <w:r>
-        <w:rPr>
-          <w:rFonts w:ascii="Times New Roman" w:hAnsi="Times New Roman" w:cs="Times New Roman"/>
-          <w:sz w:val="24"/>
-          <w:szCs w:val="24"/>
-        </w:rPr>
-        <w:t>, AVR</w:t>
+        <w:t xml:space="preserve"> must be able to design hardware solutions for interfacing the processor with other components/modules if necessary. Completing this section requires knowledge of the ATmega328P, AVR</w:t>
       </w:r>
       <w:r>
         <w:rPr>
@@ -2074,25 +2138,7 @@
                   <w:sz w:val="24"/>
                   <w:szCs w:val="24"/>
                 </w:rPr>
-                <w:t>L</w:t>
-              </w:r>
-              <w:r>
-                <w:rPr>
-                  <w:rStyle w:val="Hyperlink"/>
-                  <w:rFonts w:ascii="Times New Roman" w:hAnsi="Times New Roman" w:cs="Times New Roman"/>
-                  <w:sz w:val="24"/>
-                  <w:szCs w:val="24"/>
-                </w:rPr>
-                <w:t>i</w:t>
-              </w:r>
-              <w:r>
-                <w:rPr>
-                  <w:rStyle w:val="Hyperlink"/>
-                  <w:rFonts w:ascii="Times New Roman" w:hAnsi="Times New Roman" w:cs="Times New Roman"/>
-                  <w:sz w:val="24"/>
-                  <w:szCs w:val="24"/>
-                </w:rPr>
-                <w:t>nk</w:t>
+                <w:t>Link</w:t>
               </w:r>
             </w:hyperlink>
           </w:p>
@@ -2167,6 +2213,78 @@
           </w:p>
         </w:tc>
       </w:tr>
+      <w:tr>
+        <w:tc>
+          <w:tcPr>
+            <w:tcW w:w="2423" w:type="dxa"/>
+          </w:tcPr>
+          <w:p>
+            <w:pPr>
+              <w:jc w:val="center"/>
+              <w:rPr>
+                <w:rFonts w:ascii="Times New Roman" w:hAnsi="Times New Roman" w:cs="Times New Roman"/>
+                <w:sz w:val="24"/>
+                <w:szCs w:val="24"/>
+              </w:rPr>
+            </w:pPr>
+          </w:p>
+        </w:tc>
+        <w:tc>
+          <w:tcPr>
+            <w:tcW w:w="1658" w:type="dxa"/>
+          </w:tcPr>
+          <w:p>
+            <w:pPr>
+              <w:jc w:val="center"/>
+            </w:pPr>
+          </w:p>
+        </w:tc>
+        <w:tc>
+          <w:tcPr>
+            <w:tcW w:w="1918" w:type="dxa"/>
+          </w:tcPr>
+          <w:p>
+            <w:pPr>
+              <w:jc w:val="center"/>
+              <w:rPr>
+                <w:rFonts w:ascii="Times New Roman" w:hAnsi="Times New Roman" w:cs="Times New Roman"/>
+                <w:sz w:val="24"/>
+                <w:szCs w:val="24"/>
+              </w:rPr>
+            </w:pPr>
+          </w:p>
+        </w:tc>
+        <w:tc>
+          <w:tcPr>
+            <w:tcW w:w="1730" w:type="dxa"/>
+          </w:tcPr>
+          <w:p>
+            <w:pPr>
+              <w:jc w:val="center"/>
+              <w:rPr>
+                <w:rFonts w:ascii="Times New Roman" w:hAnsi="Times New Roman" w:cs="Times New Roman"/>
+                <w:sz w:val="24"/>
+                <w:szCs w:val="24"/>
+              </w:rPr>
+            </w:pPr>
+          </w:p>
+        </w:tc>
+        <w:tc>
+          <w:tcPr>
+            <w:tcW w:w="1621" w:type="dxa"/>
+          </w:tcPr>
+          <w:p>
+            <w:pPr>
+              <w:jc w:val="center"/>
+              <w:rPr>
+                <w:rFonts w:ascii="Times New Roman" w:hAnsi="Times New Roman" w:cs="Times New Roman"/>
+                <w:sz w:val="24"/>
+                <w:szCs w:val="24"/>
+              </w:rPr>
+            </w:pPr>
+          </w:p>
+        </w:tc>
+      </w:tr>
     </w:tbl>
     <w:p>
       <w:pPr>
@@ -2227,7 +2345,7 @@
           <w:sz w:val="48"/>
           <w:szCs w:val="48"/>
         </w:rPr>
-        <w:t xml:space="preserve">– </w:t>
+        <w:t>– Digital</w:t>
       </w:r>
       <w:r>
         <w:rPr>
@@ -2237,7 +2355,7 @@
           <w:sz w:val="48"/>
           <w:szCs w:val="48"/>
         </w:rPr>
-        <w:t>Digital</w:t>
+        <w:t>-&gt;</w:t>
       </w:r>
       <w:r>
         <w:rPr>
@@ -2247,7 +2365,7 @@
           <w:sz w:val="48"/>
           <w:szCs w:val="48"/>
         </w:rPr>
-        <w:t>-&gt;</w:t>
+        <w:t xml:space="preserve">Frequency Converter </w:t>
       </w:r>
       <w:r>
         <w:rPr>
@@ -2257,16 +2375,6 @@
           <w:sz w:val="48"/>
           <w:szCs w:val="48"/>
         </w:rPr>
-        <w:t xml:space="preserve">Frequency Converter </w:t>
-      </w:r>
-      <w:r>
-        <w:rPr>
-          <w:rFonts w:ascii="Times New Roman" w:hAnsi="Times New Roman" w:cs="Times New Roman"/>
-          <w:b/>
-          <w:bCs/>
-          <w:sz w:val="48"/>
-          <w:szCs w:val="48"/>
-        </w:rPr>
         <w:t>Design</w:t>
       </w:r>
     </w:p>
@@ -2323,6 +2431,14 @@
         </w:rPr>
         <w:t>:</w:t>
       </w:r>
+      <w:r>
+        <w:rPr>
+          <w:rFonts w:ascii="Times New Roman" w:hAnsi="Times New Roman" w:cs="Times New Roman"/>
+          <w:sz w:val="24"/>
+          <w:szCs w:val="24"/>
+        </w:rPr>
+        <w:t xml:space="preserve"> Richard Atherton</w:t>
+      </w:r>
     </w:p>
     <w:p>
       <w:pPr>
@@ -2532,6 +2648,7 @@
           <w:sz w:val="24"/>
           <w:szCs w:val="24"/>
         </w:rPr>
+        <w:lastRenderedPageBreak/>
         <w:t>Power supply lines for GND and VCC.</w:t>
       </w:r>
     </w:p>
@@ -2550,7 +2667,6 @@
           <w:sz w:val="24"/>
           <w:szCs w:val="24"/>
         </w:rPr>
-        <w:lastRenderedPageBreak/>
         <w:t>4-bit Data Input for frequency selection.</w:t>
       </w:r>
     </w:p>
@@ -3010,27 +3126,7 @@
           <w:sz w:val="48"/>
           <w:szCs w:val="48"/>
         </w:rPr>
-        <w:t xml:space="preserve">– </w:t>
-      </w:r>
-      <w:r>
-        <w:rPr>
-          <w:rFonts w:ascii="Times New Roman" w:hAnsi="Times New Roman" w:cs="Times New Roman"/>
-          <w:b/>
-          <w:bCs/>
-          <w:sz w:val="48"/>
-          <w:szCs w:val="48"/>
-        </w:rPr>
-        <w:t>Sound Control Module</w:t>
-      </w:r>
-      <w:r>
-        <w:rPr>
-          <w:rFonts w:ascii="Times New Roman" w:hAnsi="Times New Roman" w:cs="Times New Roman"/>
-          <w:b/>
-          <w:bCs/>
-          <w:sz w:val="48"/>
-          <w:szCs w:val="48"/>
-        </w:rPr>
-        <w:t xml:space="preserve"> Design</w:t>
+        <w:t>– Sound Control Module Design</w:t>
       </w:r>
     </w:p>
     <w:p>
@@ -3086,6 +3182,14 @@
         </w:rPr>
         <w:t>:</w:t>
       </w:r>
+      <w:r>
+        <w:rPr>
+          <w:rFonts w:ascii="Times New Roman" w:hAnsi="Times New Roman" w:cs="Times New Roman"/>
+          <w:sz w:val="24"/>
+          <w:szCs w:val="24"/>
+        </w:rPr>
+        <w:t xml:space="preserve"> Aldo Zamora</w:t>
+      </w:r>
     </w:p>
     <w:p>
       <w:pPr>
@@ -3287,23 +3391,7 @@
           <w:sz w:val="24"/>
           <w:szCs w:val="24"/>
         </w:rPr>
-        <w:t xml:space="preserve">Audio signal </w:t>
-      </w:r>
-      <w:r>
-        <w:rPr>
-          <w:rFonts w:ascii="Times New Roman" w:hAnsi="Times New Roman" w:cs="Times New Roman"/>
-          <w:sz w:val="24"/>
-          <w:szCs w:val="24"/>
-        </w:rPr>
-        <w:t>input</w:t>
-      </w:r>
-      <w:r>
-        <w:rPr>
-          <w:rFonts w:ascii="Times New Roman" w:hAnsi="Times New Roman" w:cs="Times New Roman"/>
-          <w:sz w:val="24"/>
-          <w:szCs w:val="24"/>
-        </w:rPr>
-        <w:t>.</w:t>
+        <w:t>Audio signal input.</w:t>
       </w:r>
     </w:p>
     <w:p>
@@ -3680,7 +3768,16 @@
                   <w:sz w:val="24"/>
                   <w:szCs w:val="24"/>
                 </w:rPr>
-                <w:t>Link</w:t>
+                <w:t>Lin</w:t>
+              </w:r>
+              <w:r>
+                <w:rPr>
+                  <w:rStyle w:val="Hyperlink"/>
+                  <w:rFonts w:ascii="Times New Roman" w:hAnsi="Times New Roman" w:cs="Times New Roman"/>
+                  <w:sz w:val="24"/>
+                  <w:szCs w:val="24"/>
+                </w:rPr>
+                <w:t>k</w:t>
               </w:r>
             </w:hyperlink>
           </w:p>
@@ -3805,7 +3902,7 @@
           <w:sz w:val="48"/>
           <w:szCs w:val="48"/>
         </w:rPr>
-        <w:t xml:space="preserve">– </w:t>
+        <w:t>– Casing</w:t>
       </w:r>
       <w:r>
         <w:rPr>
@@ -3815,7 +3912,7 @@
           <w:sz w:val="48"/>
           <w:szCs w:val="48"/>
         </w:rPr>
-        <w:t>Casing</w:t>
+        <w:t>,</w:t>
       </w:r>
       <w:r>
         <w:rPr>
@@ -3825,7 +3922,7 @@
           <w:sz w:val="48"/>
           <w:szCs w:val="48"/>
         </w:rPr>
-        <w:t>,</w:t>
+        <w:t xml:space="preserve"> Disk</w:t>
       </w:r>
       <w:r>
         <w:rPr>
@@ -3835,9 +3932,12 @@
           <w:sz w:val="48"/>
           <w:szCs w:val="48"/>
         </w:rPr>
-        <w:t xml:space="preserve"> Disk</w:t>
-      </w:r>
-      <w:r>
+        <w:t>, and Disk Reader</w:t>
+      </w:r>
+    </w:p>
+    <w:p>
+      <w:pPr>
+        <w:spacing w:after="0" w:line="240" w:lineRule="auto"/>
         <w:rPr>
           <w:rFonts w:ascii="Times New Roman" w:hAnsi="Times New Roman" w:cs="Times New Roman"/>
           <w:b/>
@@ -3845,12 +3945,8 @@
           <w:sz w:val="48"/>
           <w:szCs w:val="48"/>
         </w:rPr>
-        <w:t>, and Disk Reader</w:t>
-      </w:r>
-    </w:p>
-    <w:p>
-      <w:pPr>
-        <w:spacing w:after="0" w:line="240" w:lineRule="auto"/>
+      </w:pPr>
+      <w:r>
         <w:rPr>
           <w:rFonts w:ascii="Times New Roman" w:hAnsi="Times New Roman" w:cs="Times New Roman"/>
           <w:b/>
@@ -3858,26 +3954,7 @@
           <w:sz w:val="48"/>
           <w:szCs w:val="48"/>
         </w:rPr>
-      </w:pPr>
-      <w:r>
-        <w:rPr>
-          <w:rFonts w:ascii="Times New Roman" w:hAnsi="Times New Roman" w:cs="Times New Roman"/>
-          <w:b/>
-          <w:bCs/>
-          <w:sz w:val="48"/>
-          <w:szCs w:val="48"/>
-        </w:rPr>
-        <w:t>Design</w:t>
-      </w:r>
-      <w:r>
-        <w:rPr>
-          <w:rFonts w:ascii="Times New Roman" w:hAnsi="Times New Roman" w:cs="Times New Roman"/>
-          <w:b/>
-          <w:bCs/>
-          <w:sz w:val="48"/>
-          <w:szCs w:val="48"/>
-        </w:rPr>
-        <w:t xml:space="preserve"> / Production</w:t>
+        <w:t>Design / Production</w:t>
       </w:r>
     </w:p>
     <w:p>
@@ -3904,15 +3981,7 @@
           <w:sz w:val="24"/>
           <w:szCs w:val="24"/>
         </w:rPr>
-        <w:t>:</w:t>
-      </w:r>
-      <w:r>
-        <w:rPr>
-          <w:rFonts w:ascii="Times New Roman" w:hAnsi="Times New Roman" w:cs="Times New Roman"/>
-          <w:sz w:val="24"/>
-          <w:szCs w:val="24"/>
-        </w:rPr>
-        <w:t xml:space="preserve"> Hector Soto</w:t>
+        <w:t>: Hector Soto</w:t>
       </w:r>
     </w:p>
     <w:p>
@@ -3939,55 +4008,38 @@
           <w:sz w:val="24"/>
           <w:szCs w:val="24"/>
         </w:rPr>
-        <w:t>:</w:t>
-      </w:r>
-      <w:r>
-        <w:rPr>
-          <w:rFonts w:ascii="Times New Roman" w:hAnsi="Times New Roman" w:cs="Times New Roman"/>
-          <w:sz w:val="24"/>
-          <w:szCs w:val="24"/>
-        </w:rPr>
-        <w:t xml:space="preserve"> </w:t>
-      </w:r>
-      <w:r>
-        <w:rPr>
-          <w:rFonts w:ascii="Times New Roman" w:hAnsi="Times New Roman" w:cs="Times New Roman"/>
-          <w:sz w:val="24"/>
-          <w:szCs w:val="24"/>
-        </w:rPr>
-        <w:t>Hector Soto</w:t>
-      </w:r>
-    </w:p>
-    <w:p>
-      <w:pPr>
-        <w:spacing w:after="0" w:line="240" w:lineRule="auto"/>
-        <w:rPr>
-          <w:rFonts w:ascii="Times New Roman" w:hAnsi="Times New Roman" w:cs="Times New Roman"/>
-          <w:sz w:val="24"/>
-          <w:szCs w:val="24"/>
-        </w:rPr>
-      </w:pPr>
-    </w:p>
-    <w:p>
-      <w:pPr>
-        <w:spacing w:after="0" w:line="240" w:lineRule="auto"/>
-        <w:rPr>
-          <w:rFonts w:ascii="Times New Roman" w:hAnsi="Times New Roman" w:cs="Times New Roman"/>
-          <w:b/>
-          <w:bCs/>
-          <w:sz w:val="32"/>
-          <w:szCs w:val="32"/>
-        </w:rPr>
-      </w:pPr>
-      <w:r>
-        <w:rPr>
-          <w:rFonts w:ascii="Times New Roman" w:hAnsi="Times New Roman" w:cs="Times New Roman"/>
-          <w:b/>
-          <w:bCs/>
-          <w:sz w:val="32"/>
-          <w:szCs w:val="32"/>
-        </w:rPr>
-        <w:lastRenderedPageBreak/>
+        <w:t>: Hector Soto</w:t>
+      </w:r>
+    </w:p>
+    <w:p>
+      <w:pPr>
+        <w:spacing w:after="0" w:line="240" w:lineRule="auto"/>
+        <w:rPr>
+          <w:rFonts w:ascii="Times New Roman" w:hAnsi="Times New Roman" w:cs="Times New Roman"/>
+          <w:sz w:val="24"/>
+          <w:szCs w:val="24"/>
+        </w:rPr>
+      </w:pPr>
+    </w:p>
+    <w:p>
+      <w:pPr>
+        <w:spacing w:after="0" w:line="240" w:lineRule="auto"/>
+        <w:rPr>
+          <w:rFonts w:ascii="Times New Roman" w:hAnsi="Times New Roman" w:cs="Times New Roman"/>
+          <w:b/>
+          <w:bCs/>
+          <w:sz w:val="32"/>
+          <w:szCs w:val="32"/>
+        </w:rPr>
+      </w:pPr>
+      <w:r>
+        <w:rPr>
+          <w:rFonts w:ascii="Times New Roman" w:hAnsi="Times New Roman" w:cs="Times New Roman"/>
+          <w:b/>
+          <w:bCs/>
+          <w:sz w:val="32"/>
+          <w:szCs w:val="32"/>
+        </w:rPr>
         <w:t>7</w:t>
       </w:r>
       <w:r>
@@ -4035,15 +4087,7 @@
           <w:sz w:val="24"/>
           <w:szCs w:val="24"/>
         </w:rPr>
-        <w:t xml:space="preserve">: </w:t>
-      </w:r>
-      <w:r>
-        <w:rPr>
-          <w:rFonts w:ascii="Times New Roman" w:hAnsi="Times New Roman" w:cs="Times New Roman"/>
-          <w:sz w:val="24"/>
-          <w:szCs w:val="24"/>
-        </w:rPr>
-        <w:t xml:space="preserve">Design and produce the </w:t>
+        <w:t xml:space="preserve">: Design and produce the </w:t>
       </w:r>
       <w:r>
         <w:rPr>
@@ -4715,6 +4759,246 @@
                 <w:szCs w:val="24"/>
               </w:rPr>
               <w:t>$7.49</w:t>
+            </w:r>
+          </w:p>
+        </w:tc>
+      </w:tr>
+      <w:tr>
+        <w:tc>
+          <w:tcPr>
+            <w:tcW w:w="2423" w:type="dxa"/>
+          </w:tcPr>
+          <w:p>
+            <w:pPr>
+              <w:jc w:val="center"/>
+              <w:rPr>
+                <w:rFonts w:ascii="Times New Roman" w:hAnsi="Times New Roman" w:cs="Times New Roman"/>
+                <w:sz w:val="24"/>
+                <w:szCs w:val="24"/>
+              </w:rPr>
+            </w:pPr>
+            <w:r>
+              <w:rPr>
+                <w:rFonts w:ascii="Times New Roman" w:hAnsi="Times New Roman" w:cs="Times New Roman"/>
+                <w:sz w:val="24"/>
+                <w:szCs w:val="24"/>
+              </w:rPr>
+              <w:t>IR LEDs</w:t>
+            </w:r>
+          </w:p>
+        </w:tc>
+        <w:tc>
+          <w:tcPr>
+            <w:tcW w:w="1658" w:type="dxa"/>
+          </w:tcPr>
+          <w:p>
+            <w:pPr>
+              <w:jc w:val="center"/>
+              <w:rPr>
+                <w:rFonts w:ascii="Times New Roman" w:hAnsi="Times New Roman" w:cs="Times New Roman"/>
+                <w:sz w:val="24"/>
+                <w:szCs w:val="24"/>
+              </w:rPr>
+            </w:pPr>
+            <w:hyperlink r:id="rId11" w:history="1">
+              <w:r>
+                <w:rPr>
+                  <w:rStyle w:val="Hyperlink"/>
+                  <w:rFonts w:ascii="Times New Roman" w:hAnsi="Times New Roman" w:cs="Times New Roman"/>
+                  <w:sz w:val="24"/>
+                  <w:szCs w:val="24"/>
+                </w:rPr>
+                <w:t>Link</w:t>
+              </w:r>
+            </w:hyperlink>
+          </w:p>
+        </w:tc>
+        <w:tc>
+          <w:tcPr>
+            <w:tcW w:w="1918" w:type="dxa"/>
+          </w:tcPr>
+          <w:p>
+            <w:pPr>
+              <w:jc w:val="center"/>
+              <w:rPr>
+                <w:rFonts w:ascii="Times New Roman" w:hAnsi="Times New Roman" w:cs="Times New Roman"/>
+                <w:sz w:val="24"/>
+                <w:szCs w:val="24"/>
+              </w:rPr>
+            </w:pPr>
+            <w:r>
+              <w:rPr>
+                <w:rFonts w:ascii="Times New Roman" w:hAnsi="Times New Roman" w:cs="Times New Roman"/>
+                <w:sz w:val="24"/>
+                <w:szCs w:val="24"/>
+              </w:rPr>
+              <w:t>4</w:t>
+            </w:r>
+          </w:p>
+        </w:tc>
+        <w:tc>
+          <w:tcPr>
+            <w:tcW w:w="1730" w:type="dxa"/>
+          </w:tcPr>
+          <w:p>
+            <w:pPr>
+              <w:jc w:val="center"/>
+              <w:rPr>
+                <w:rFonts w:ascii="Times New Roman" w:hAnsi="Times New Roman" w:cs="Times New Roman"/>
+                <w:sz w:val="24"/>
+                <w:szCs w:val="24"/>
+              </w:rPr>
+            </w:pPr>
+            <w:r>
+              <w:rPr>
+                <w:rFonts w:ascii="Times New Roman" w:hAnsi="Times New Roman" w:cs="Times New Roman"/>
+                <w:sz w:val="24"/>
+                <w:szCs w:val="24"/>
+              </w:rPr>
+              <w:t>$0.25</w:t>
+            </w:r>
+          </w:p>
+        </w:tc>
+        <w:tc>
+          <w:tcPr>
+            <w:tcW w:w="1621" w:type="dxa"/>
+          </w:tcPr>
+          <w:p>
+            <w:pPr>
+              <w:jc w:val="center"/>
+              <w:rPr>
+                <w:rFonts w:ascii="Times New Roman" w:hAnsi="Times New Roman" w:cs="Times New Roman"/>
+                <w:sz w:val="24"/>
+                <w:szCs w:val="24"/>
+              </w:rPr>
+            </w:pPr>
+            <w:r>
+              <w:rPr>
+                <w:rFonts w:ascii="Times New Roman" w:hAnsi="Times New Roman" w:cs="Times New Roman"/>
+                <w:sz w:val="24"/>
+                <w:szCs w:val="24"/>
+              </w:rPr>
+              <w:t>$1.00</w:t>
+            </w:r>
+          </w:p>
+        </w:tc>
+      </w:tr>
+      <w:tr>
+        <w:tc>
+          <w:tcPr>
+            <w:tcW w:w="2423" w:type="dxa"/>
+          </w:tcPr>
+          <w:p>
+            <w:pPr>
+              <w:jc w:val="center"/>
+              <w:rPr>
+                <w:rFonts w:ascii="Times New Roman" w:hAnsi="Times New Roman" w:cs="Times New Roman"/>
+                <w:sz w:val="24"/>
+                <w:szCs w:val="24"/>
+              </w:rPr>
+            </w:pPr>
+            <w:r>
+              <w:rPr>
+                <w:rFonts w:ascii="Times New Roman" w:hAnsi="Times New Roman" w:cs="Times New Roman"/>
+                <w:sz w:val="24"/>
+                <w:szCs w:val="24"/>
+              </w:rPr>
+              <w:t>Photodiodes</w:t>
+            </w:r>
+          </w:p>
+        </w:tc>
+        <w:tc>
+          <w:tcPr>
+            <w:tcW w:w="1658" w:type="dxa"/>
+          </w:tcPr>
+          <w:p>
+            <w:pPr>
+              <w:jc w:val="center"/>
+              <w:rPr>
+                <w:rFonts w:ascii="Times New Roman" w:hAnsi="Times New Roman" w:cs="Times New Roman"/>
+                <w:sz w:val="24"/>
+                <w:szCs w:val="24"/>
+              </w:rPr>
+            </w:pPr>
+            <w:hyperlink r:id="rId12" w:history="1">
+              <w:r>
+                <w:rPr>
+                  <w:rStyle w:val="Hyperlink"/>
+                  <w:rFonts w:ascii="Times New Roman" w:hAnsi="Times New Roman" w:cs="Times New Roman"/>
+                  <w:sz w:val="24"/>
+                  <w:szCs w:val="24"/>
+                </w:rPr>
+                <w:t>Link</w:t>
+              </w:r>
+            </w:hyperlink>
+          </w:p>
+        </w:tc>
+        <w:tc>
+          <w:tcPr>
+            <w:tcW w:w="1918" w:type="dxa"/>
+          </w:tcPr>
+          <w:p>
+            <w:pPr>
+              <w:jc w:val="center"/>
+              <w:rPr>
+                <w:rFonts w:ascii="Times New Roman" w:hAnsi="Times New Roman" w:cs="Times New Roman"/>
+                <w:sz w:val="24"/>
+                <w:szCs w:val="24"/>
+              </w:rPr>
+            </w:pPr>
+            <w:r>
+              <w:rPr>
+                <w:rFonts w:ascii="Times New Roman" w:hAnsi="Times New Roman" w:cs="Times New Roman"/>
+                <w:sz w:val="24"/>
+                <w:szCs w:val="24"/>
+              </w:rPr>
+              <w:t>4</w:t>
+            </w:r>
+          </w:p>
+        </w:tc>
+        <w:tc>
+          <w:tcPr>
+            <w:tcW w:w="1730" w:type="dxa"/>
+          </w:tcPr>
+          <w:p>
+            <w:pPr>
+              <w:jc w:val="center"/>
+              <w:rPr>
+                <w:rFonts w:ascii="Times New Roman" w:hAnsi="Times New Roman" w:cs="Times New Roman"/>
+                <w:sz w:val="24"/>
+                <w:szCs w:val="24"/>
+              </w:rPr>
+            </w:pPr>
+            <w:r>
+              <w:rPr>
+                <w:rFonts w:ascii="Times New Roman" w:hAnsi="Times New Roman" w:cs="Times New Roman"/>
+                <w:sz w:val="24"/>
+                <w:szCs w:val="24"/>
+              </w:rPr>
+              <w:t>$0.89</w:t>
+            </w:r>
+          </w:p>
+        </w:tc>
+        <w:tc>
+          <w:tcPr>
+            <w:tcW w:w="1621" w:type="dxa"/>
+          </w:tcPr>
+          <w:p>
+            <w:pPr>
+              <w:jc w:val="center"/>
+              <w:rPr>
+                <w:rFonts w:ascii="Times New Roman" w:hAnsi="Times New Roman" w:cs="Times New Roman"/>
+                <w:sz w:val="24"/>
+                <w:szCs w:val="24"/>
+              </w:rPr>
+            </w:pPr>
+            <w:r>
+              <w:rPr>
+                <w:rFonts w:ascii="Times New Roman" w:hAnsi="Times New Roman" w:cs="Times New Roman"/>
+                <w:sz w:val="24"/>
+                <w:szCs w:val="24"/>
+              </w:rPr>
+              <w:t>$3.56</w:t>
             </w:r>
           </w:p>
         </w:tc>

</xml_diff>

<commit_message>
Added Rick to lead of section 6
</commit_message>
<xml_diff>
--- a/Documentation/System Sections and Roles/System Sections and Roles.docx
+++ b/Documentation/System Sections and Roles/System Sections and Roles.docx
@@ -232,7 +232,7 @@
         </w:rPr>
         <w:sectPr>
           <w:footerReference w:type="default" r:id="rId7"/>
-          <w:pgSz w:w="12240" w:h="15840" w:code="1"/>
+          <w:pgSz w:w="12240" w:h="15840" w:orient="portrait" w:code="1"/>
           <w:pgMar w:top="1440" w:right="1440" w:bottom="1440" w:left="1440" w:header="720" w:footer="720" w:gutter="0"/>
           <w:cols w:space="720"/>
           <w:vAlign w:val="center"/>
@@ -2130,7 +2130,7 @@
                 <w:szCs w:val="24"/>
               </w:rPr>
             </w:pPr>
-            <w:hyperlink r:id="rId8" w:history="1">
+            <w:hyperlink w:history="1" r:id="rId8">
               <w:r>
                 <w:rPr>
                   <w:rStyle w:val="Hyperlink"/>
@@ -3153,7 +3153,7 @@
           <w:sz w:val="24"/>
           <w:szCs w:val="24"/>
         </w:rPr>
-        <w:t>:</w:t>
+        <w:t>: Richard Atherton</w:t>
       </w:r>
     </w:p>
     <w:p>
@@ -3760,7 +3760,7 @@
                 <w:szCs w:val="24"/>
               </w:rPr>
             </w:pPr>
-            <w:hyperlink r:id="rId9" w:history="1">
+            <w:hyperlink w:history="1" r:id="rId9">
               <w:r>
                 <w:rPr>
                   <w:rStyle w:val="Hyperlink"/>
@@ -4671,7 +4671,7 @@
                 <w:szCs w:val="24"/>
               </w:rPr>
             </w:pPr>
-            <w:hyperlink r:id="rId10" w:history="1">
+            <w:hyperlink w:history="1" r:id="rId10">
               <w:r>
                 <w:rPr>
                   <w:rStyle w:val="Hyperlink"/>
@@ -4791,7 +4791,7 @@
                 <w:szCs w:val="24"/>
               </w:rPr>
             </w:pPr>
-            <w:hyperlink r:id="rId11" w:history="1">
+            <w:hyperlink w:history="1" r:id="rId11">
               <w:r>
                 <w:rPr>
                   <w:rStyle w:val="Hyperlink"/>
@@ -4911,7 +4911,7 @@
                 <w:szCs w:val="24"/>
               </w:rPr>
             </w:pPr>
-            <w:hyperlink r:id="rId12" w:history="1">
+            <w:hyperlink w:history="1" r:id="rId12">
               <w:r>
                 <w:rPr>
                   <w:rStyle w:val="Hyperlink"/>
@@ -5016,7 +5016,7 @@
       </w:pPr>
     </w:p>
     <w:sectPr>
-      <w:pgSz w:w="12240" w:h="15840" w:code="1"/>
+      <w:pgSz w:w="12240" w:h="15840" w:orient="portrait" w:code="1"/>
       <w:pgMar w:top="1440" w:right="1440" w:bottom="1440" w:left="1440" w:header="720" w:footer="720" w:gutter="0"/>
       <w:pgNumType w:start="1"/>
       <w:cols w:space="720"/>
@@ -5057,20 +5057,20 @@
     <w:pPr>
       <w:pStyle w:val="Footer"/>
       <w:pBdr>
-        <w:top w:val="single" w:sz="48" w:space="1" w:color="auto"/>
+        <w:top w:val="single" w:color="auto" w:sz="48" w:space="1"/>
       </w:pBdr>
     </w:pPr>
     <w:r>
       <w:t>Soundwaves</w:t>
     </w:r>
     <w:r>
-      <w:ptab w:relativeTo="margin" w:alignment="center" w:leader="none"/>
+      <w:ptab w:alignment="center" w:relativeTo="margin" w:leader="none"/>
     </w:r>
     <w:r>
       <w:t>System Sections and Roles</w:t>
     </w:r>
     <w:r>
-      <w:ptab w:relativeTo="margin" w:alignment="right" w:leader="none"/>
+      <w:ptab w:alignment="right" w:relativeTo="margin" w:leader="none"/>
     </w:r>
     <w:r>
       <w:t xml:space="preserve">Page </w:t>
@@ -5127,7 +5127,7 @@
   <w:docDefaults>
     <w:rPrDefault>
       <w:rPr>
-        <w:rFonts w:asciiTheme="minorHAnsi" w:eastAsiaTheme="minorHAnsi" w:hAnsiTheme="minorHAnsi" w:cstheme="minorBidi"/>
+        <w:rFonts w:asciiTheme="minorHAnsi" w:hAnsiTheme="minorHAnsi" w:eastAsiaTheme="minorHAnsi" w:cstheme="minorBidi"/>
         <w:sz w:val="22"/>
         <w:szCs w:val="22"/>
         <w:lang w:val="en-US" w:eastAsia="en-US" w:bidi="ar-SA"/>
@@ -5142,14 +5142,14 @@
   <w:latentStyles w:defLockedState="0" w:defUIPriority="99" w:defSemiHidden="0" w:defUnhideWhenUsed="0" w:defQFormat="0" w:count="376">
     <w:lsdException w:name="Normal" w:uiPriority="0" w:qFormat="1"/>
     <w:lsdException w:name="heading 1" w:uiPriority="9" w:qFormat="1"/>
-    <w:lsdException w:name="heading 2" w:semiHidden="1" w:uiPriority="9" w:unhideWhenUsed="1" w:qFormat="1"/>
-    <w:lsdException w:name="heading 3" w:semiHidden="1" w:uiPriority="9" w:unhideWhenUsed="1" w:qFormat="1"/>
-    <w:lsdException w:name="heading 4" w:semiHidden="1" w:uiPriority="9" w:unhideWhenUsed="1" w:qFormat="1"/>
-    <w:lsdException w:name="heading 5" w:semiHidden="1" w:uiPriority="9" w:unhideWhenUsed="1" w:qFormat="1"/>
-    <w:lsdException w:name="heading 6" w:semiHidden="1" w:uiPriority="9" w:unhideWhenUsed="1" w:qFormat="1"/>
-    <w:lsdException w:name="heading 7" w:semiHidden="1" w:uiPriority="9" w:unhideWhenUsed="1" w:qFormat="1"/>
-    <w:lsdException w:name="heading 8" w:semiHidden="1" w:uiPriority="9" w:unhideWhenUsed="1" w:qFormat="1"/>
-    <w:lsdException w:name="heading 9" w:semiHidden="1" w:uiPriority="9" w:unhideWhenUsed="1" w:qFormat="1"/>
+    <w:lsdException w:name="heading 2" w:uiPriority="9" w:semiHidden="1" w:unhideWhenUsed="1" w:qFormat="1"/>
+    <w:lsdException w:name="heading 3" w:uiPriority="9" w:semiHidden="1" w:unhideWhenUsed="1" w:qFormat="1"/>
+    <w:lsdException w:name="heading 4" w:uiPriority="9" w:semiHidden="1" w:unhideWhenUsed="1" w:qFormat="1"/>
+    <w:lsdException w:name="heading 5" w:uiPriority="9" w:semiHidden="1" w:unhideWhenUsed="1" w:qFormat="1"/>
+    <w:lsdException w:name="heading 6" w:uiPriority="9" w:semiHidden="1" w:unhideWhenUsed="1" w:qFormat="1"/>
+    <w:lsdException w:name="heading 7" w:uiPriority="9" w:semiHidden="1" w:unhideWhenUsed="1" w:qFormat="1"/>
+    <w:lsdException w:name="heading 8" w:uiPriority="9" w:semiHidden="1" w:unhideWhenUsed="1" w:qFormat="1"/>
+    <w:lsdException w:name="heading 9" w:uiPriority="9" w:semiHidden="1" w:unhideWhenUsed="1" w:qFormat="1"/>
     <w:lsdException w:name="index 1" w:semiHidden="1" w:unhideWhenUsed="1"/>
     <w:lsdException w:name="index 2" w:semiHidden="1" w:unhideWhenUsed="1"/>
     <w:lsdException w:name="index 3" w:semiHidden="1" w:unhideWhenUsed="1"/>
@@ -5159,22 +5159,22 @@
     <w:lsdException w:name="index 7" w:semiHidden="1" w:unhideWhenUsed="1"/>
     <w:lsdException w:name="index 8" w:semiHidden="1" w:unhideWhenUsed="1"/>
     <w:lsdException w:name="index 9" w:semiHidden="1" w:unhideWhenUsed="1"/>
-    <w:lsdException w:name="toc 1" w:semiHidden="1" w:uiPriority="39" w:unhideWhenUsed="1"/>
-    <w:lsdException w:name="toc 2" w:semiHidden="1" w:uiPriority="39" w:unhideWhenUsed="1"/>
-    <w:lsdException w:name="toc 3" w:semiHidden="1" w:uiPriority="39" w:unhideWhenUsed="1"/>
-    <w:lsdException w:name="toc 4" w:semiHidden="1" w:uiPriority="39" w:unhideWhenUsed="1"/>
-    <w:lsdException w:name="toc 5" w:semiHidden="1" w:uiPriority="39" w:unhideWhenUsed="1"/>
-    <w:lsdException w:name="toc 6" w:semiHidden="1" w:uiPriority="39" w:unhideWhenUsed="1"/>
-    <w:lsdException w:name="toc 7" w:semiHidden="1" w:uiPriority="39" w:unhideWhenUsed="1"/>
-    <w:lsdException w:name="toc 8" w:semiHidden="1" w:uiPriority="39" w:unhideWhenUsed="1"/>
-    <w:lsdException w:name="toc 9" w:semiHidden="1" w:uiPriority="39" w:unhideWhenUsed="1"/>
+    <w:lsdException w:name="toc 1" w:uiPriority="39" w:semiHidden="1" w:unhideWhenUsed="1"/>
+    <w:lsdException w:name="toc 2" w:uiPriority="39" w:semiHidden="1" w:unhideWhenUsed="1"/>
+    <w:lsdException w:name="toc 3" w:uiPriority="39" w:semiHidden="1" w:unhideWhenUsed="1"/>
+    <w:lsdException w:name="toc 4" w:uiPriority="39" w:semiHidden="1" w:unhideWhenUsed="1"/>
+    <w:lsdException w:name="toc 5" w:uiPriority="39" w:semiHidden="1" w:unhideWhenUsed="1"/>
+    <w:lsdException w:name="toc 6" w:uiPriority="39" w:semiHidden="1" w:unhideWhenUsed="1"/>
+    <w:lsdException w:name="toc 7" w:uiPriority="39" w:semiHidden="1" w:unhideWhenUsed="1"/>
+    <w:lsdException w:name="toc 8" w:uiPriority="39" w:semiHidden="1" w:unhideWhenUsed="1"/>
+    <w:lsdException w:name="toc 9" w:uiPriority="39" w:semiHidden="1" w:unhideWhenUsed="1"/>
     <w:lsdException w:name="Normal Indent" w:semiHidden="1" w:unhideWhenUsed="1"/>
     <w:lsdException w:name="footnote text" w:semiHidden="1" w:unhideWhenUsed="1"/>
     <w:lsdException w:name="annotation text" w:semiHidden="1" w:unhideWhenUsed="1"/>
     <w:lsdException w:name="header" w:semiHidden="1" w:unhideWhenUsed="1"/>
     <w:lsdException w:name="footer" w:semiHidden="1" w:unhideWhenUsed="1"/>
     <w:lsdException w:name="index heading" w:semiHidden="1" w:unhideWhenUsed="1"/>
-    <w:lsdException w:name="caption" w:semiHidden="1" w:uiPriority="35" w:unhideWhenUsed="1" w:qFormat="1"/>
+    <w:lsdException w:name="caption" w:uiPriority="35" w:semiHidden="1" w:unhideWhenUsed="1" w:qFormat="1"/>
     <w:lsdException w:name="table of figures" w:semiHidden="1" w:unhideWhenUsed="1"/>
     <w:lsdException w:name="envelope address" w:semiHidden="1" w:unhideWhenUsed="1"/>
     <w:lsdException w:name="envelope return" w:semiHidden="1" w:unhideWhenUsed="1"/>
@@ -5205,7 +5205,7 @@
     <w:lsdException w:name="Title" w:uiPriority="10" w:qFormat="1"/>
     <w:lsdException w:name="Closing" w:semiHidden="1" w:unhideWhenUsed="1"/>
     <w:lsdException w:name="Signature" w:semiHidden="1" w:unhideWhenUsed="1"/>
-    <w:lsdException w:name="Default Paragraph Font" w:semiHidden="1" w:uiPriority="1" w:unhideWhenUsed="1"/>
+    <w:lsdException w:name="Default Paragraph Font" w:uiPriority="1" w:semiHidden="1" w:unhideWhenUsed="1"/>
     <w:lsdException w:name="Body Text" w:semiHidden="1" w:unhideWhenUsed="1"/>
     <w:lsdException w:name="Body Text Indent" w:semiHidden="1" w:unhideWhenUsed="1"/>
     <w:lsdException w:name="List Continue" w:semiHidden="1" w:unhideWhenUsed="1"/>
@@ -5405,8 +5405,8 @@
     <w:lsdException w:name="Subtle Reference" w:uiPriority="31" w:qFormat="1"/>
     <w:lsdException w:name="Intense Reference" w:uiPriority="32" w:qFormat="1"/>
     <w:lsdException w:name="Book Title" w:uiPriority="33" w:qFormat="1"/>
-    <w:lsdException w:name="Bibliography" w:semiHidden="1" w:uiPriority="37" w:unhideWhenUsed="1"/>
-    <w:lsdException w:name="TOC Heading" w:semiHidden="1" w:uiPriority="39" w:unhideWhenUsed="1" w:qFormat="1"/>
+    <w:lsdException w:name="Bibliography" w:uiPriority="37" w:semiHidden="1" w:unhideWhenUsed="1"/>
+    <w:lsdException w:name="TOC Heading" w:uiPriority="39" w:semiHidden="1" w:unhideWhenUsed="1" w:qFormat="1"/>
     <w:lsdException w:name="Plain Table 1" w:uiPriority="41"/>
     <w:lsdException w:name="Plain Table 2" w:uiPriority="42"/>
     <w:lsdException w:name="Plain Table 3" w:uiPriority="43"/>
@@ -5517,17 +5517,17 @@
     <w:lsdException w:name="Unresolved Mention" w:semiHidden="1" w:unhideWhenUsed="1"/>
     <w:lsdException w:name="Smart Link" w:semiHidden="1" w:unhideWhenUsed="1"/>
   </w:latentStyles>
-  <w:style w:type="paragraph" w:default="1" w:styleId="Normal">
+  <w:style w:type="paragraph" w:styleId="Normal" w:default="1">
     <w:name w:val="Normal"/>
     <w:qFormat/>
   </w:style>
-  <w:style w:type="character" w:default="1" w:styleId="DefaultParagraphFont">
+  <w:style w:type="character" w:styleId="DefaultParagraphFont" w:default="1">
     <w:name w:val="Default Paragraph Font"/>
     <w:uiPriority w:val="1"/>
     <w:semiHidden/>
     <w:unhideWhenUsed/>
   </w:style>
-  <w:style w:type="table" w:default="1" w:styleId="TableNormal">
+  <w:style w:type="table" w:styleId="TableNormal" w:default="1">
     <w:name w:val="Normal Table"/>
     <w:uiPriority w:val="99"/>
     <w:semiHidden/>
@@ -5542,7 +5542,7 @@
       </w:tblCellMar>
     </w:tblPr>
   </w:style>
-  <w:style w:type="numbering" w:default="1" w:styleId="NoList">
+  <w:style w:type="numbering" w:styleId="NoList" w:default="1">
     <w:name w:val="No List"/>
     <w:uiPriority w:val="99"/>
     <w:semiHidden/>
@@ -5563,7 +5563,7 @@
       <w:spacing w:after="0" w:line="240" w:lineRule="auto"/>
     </w:pPr>
   </w:style>
-  <w:style w:type="character" w:customStyle="1" w:styleId="HeaderChar">
+  <w:style w:type="character" w:styleId="HeaderChar" w:customStyle="1">
     <w:name w:val="Header Char"/>
     <w:basedOn w:val="DefaultParagraphFont"/>
     <w:link w:val="Header"/>
@@ -5585,7 +5585,7 @@
       <w:spacing w:after="0" w:line="240" w:lineRule="auto"/>
     </w:pPr>
   </w:style>
-  <w:style w:type="character" w:customStyle="1" w:styleId="FooterChar">
+  <w:style w:type="character" w:styleId="FooterChar" w:customStyle="1">
     <w:name w:val="Footer Char"/>
     <w:basedOn w:val="DefaultParagraphFont"/>
     <w:link w:val="Footer"/>
@@ -5615,7 +5615,7 @@
       <w:rFonts w:eastAsiaTheme="minorEastAsia"/>
     </w:rPr>
   </w:style>
-  <w:style w:type="character" w:customStyle="1" w:styleId="NoSpacingChar">
+  <w:style w:type="character" w:styleId="NoSpacingChar" w:customStyle="1">
     <w:name w:val="No Spacing Char"/>
     <w:basedOn w:val="DefaultParagraphFont"/>
     <w:link w:val="NoSpacing"/>
@@ -5635,12 +5635,12 @@
     </w:pPr>
     <w:tblPr>
       <w:tblBorders>
-        <w:top w:val="single" w:sz="4" w:space="0" w:color="auto"/>
-        <w:left w:val="single" w:sz="4" w:space="0" w:color="auto"/>
-        <w:bottom w:val="single" w:sz="4" w:space="0" w:color="auto"/>
-        <w:right w:val="single" w:sz="4" w:space="0" w:color="auto"/>
-        <w:insideH w:val="single" w:sz="4" w:space="0" w:color="auto"/>
-        <w:insideV w:val="single" w:sz="4" w:space="0" w:color="auto"/>
+        <w:top w:val="single" w:color="auto" w:sz="4" w:space="0"/>
+        <w:left w:val="single" w:color="auto" w:sz="4" w:space="0"/>
+        <w:bottom w:val="single" w:color="auto" w:sz="4" w:space="0"/>
+        <w:right w:val="single" w:color="auto" w:sz="4" w:space="0"/>
+        <w:insideH w:val="single" w:color="auto" w:sz="4" w:space="0"/>
+        <w:insideV w:val="single" w:color="auto" w:sz="4" w:space="0"/>
       </w:tblBorders>
     </w:tblPr>
   </w:style>

</xml_diff>

<commit_message>
Add Section 7 Documentation
Adds documentation for Section 7 of the project.
</commit_message>
<xml_diff>
--- a/Documentation/System Sections and Roles/System Sections and Roles.docx
+++ b/Documentation/System Sections and Roles/System Sections and Roles.docx
@@ -492,6 +492,14 @@
           <w:szCs w:val="24"/>
         </w:rPr>
         <w:t xml:space="preserve"> Richard Atherton</w:t>
+      </w:r>
+      <w:r>
+        <w:rPr>
+          <w:rFonts w:ascii="Times New Roman" w:hAnsi="Times New Roman" w:cs="Times New Roman"/>
+          <w:sz w:val="24"/>
+          <w:szCs w:val="24"/>
+        </w:rPr>
+        <w:t>, Hector Soto</w:t>
       </w:r>
     </w:p>
     <w:p>

</xml_diff>

<commit_message>
Update SS&R for Merge to Main
</commit_message>
<xml_diff>
--- a/Documentation/System Sections and Roles/System Sections and Roles.docx
+++ b/Documentation/System Sections and Roles/System Sections and Roles.docx
@@ -232,7 +232,7 @@
         </w:rPr>
         <w:sectPr>
           <w:footerReference w:type="default" r:id="rId7"/>
-          <w:pgSz w:w="12240" w:h="15840" w:code="1"/>
+          <w:pgSz w:w="12240" w:h="15840" w:orient="portrait" w:code="1"/>
           <w:pgMar w:top="1440" w:right="1440" w:bottom="1440" w:left="1440" w:header="720" w:footer="720" w:gutter="0"/>
           <w:cols w:space="720"/>
           <w:vAlign w:val="center"/>
@@ -492,14 +492,6 @@
           <w:szCs w:val="24"/>
         </w:rPr>
         <w:t xml:space="preserve"> Richard Atherton</w:t>
-      </w:r>
-      <w:r>
-        <w:rPr>
-          <w:rFonts w:ascii="Times New Roman" w:hAnsi="Times New Roman" w:cs="Times New Roman"/>
-          <w:sz w:val="24"/>
-          <w:szCs w:val="24"/>
-        </w:rPr>
-        <w:t>, Hector Soto</w:t>
       </w:r>
     </w:p>
     <w:p>
@@ -2138,7 +2130,7 @@
                 <w:szCs w:val="24"/>
               </w:rPr>
             </w:pPr>
-            <w:hyperlink r:id="rId8" w:history="1">
+            <w:hyperlink w:history="1" r:id="rId8">
               <w:r>
                 <w:rPr>
                   <w:rStyle w:val="Hyperlink"/>
@@ -3161,7 +3153,7 @@
           <w:sz w:val="24"/>
           <w:szCs w:val="24"/>
         </w:rPr>
-        <w:t>:</w:t>
+        <w:t>: Richard Atherton</w:t>
       </w:r>
     </w:p>
     <w:p>
@@ -3768,7 +3760,7 @@
                 <w:szCs w:val="24"/>
               </w:rPr>
             </w:pPr>
-            <w:hyperlink r:id="rId9" w:history="1">
+            <w:hyperlink w:history="1" r:id="rId9">
               <w:r>
                 <w:rPr>
                   <w:rStyle w:val="Hyperlink"/>
@@ -4679,7 +4671,7 @@
                 <w:szCs w:val="24"/>
               </w:rPr>
             </w:pPr>
-            <w:hyperlink r:id="rId10" w:history="1">
+            <w:hyperlink w:history="1" r:id="rId10">
               <w:r>
                 <w:rPr>
                   <w:rStyle w:val="Hyperlink"/>
@@ -4799,7 +4791,7 @@
                 <w:szCs w:val="24"/>
               </w:rPr>
             </w:pPr>
-            <w:hyperlink r:id="rId11" w:history="1">
+            <w:hyperlink w:history="1" r:id="rId11">
               <w:r>
                 <w:rPr>
                   <w:rStyle w:val="Hyperlink"/>
@@ -4919,7 +4911,7 @@
                 <w:szCs w:val="24"/>
               </w:rPr>
             </w:pPr>
-            <w:hyperlink r:id="rId12" w:history="1">
+            <w:hyperlink w:history="1" r:id="rId12">
               <w:r>
                 <w:rPr>
                   <w:rStyle w:val="Hyperlink"/>
@@ -5024,7 +5016,7 @@
       </w:pPr>
     </w:p>
     <w:sectPr>
-      <w:pgSz w:w="12240" w:h="15840" w:code="1"/>
+      <w:pgSz w:w="12240" w:h="15840" w:orient="portrait" w:code="1"/>
       <w:pgMar w:top="1440" w:right="1440" w:bottom="1440" w:left="1440" w:header="720" w:footer="720" w:gutter="0"/>
       <w:pgNumType w:start="1"/>
       <w:cols w:space="720"/>
@@ -5065,20 +5057,20 @@
     <w:pPr>
       <w:pStyle w:val="Footer"/>
       <w:pBdr>
-        <w:top w:val="single" w:sz="48" w:space="1" w:color="auto"/>
+        <w:top w:val="single" w:color="auto" w:sz="48" w:space="1"/>
       </w:pBdr>
     </w:pPr>
     <w:r>
       <w:t>Soundwaves</w:t>
     </w:r>
     <w:r>
-      <w:ptab w:relativeTo="margin" w:alignment="center" w:leader="none"/>
+      <w:ptab w:alignment="center" w:relativeTo="margin" w:leader="none"/>
     </w:r>
     <w:r>
       <w:t>System Sections and Roles</w:t>
     </w:r>
     <w:r>
-      <w:ptab w:relativeTo="margin" w:alignment="right" w:leader="none"/>
+      <w:ptab w:alignment="right" w:relativeTo="margin" w:leader="none"/>
     </w:r>
     <w:r>
       <w:t xml:space="preserve">Page </w:t>
@@ -5135,7 +5127,7 @@
   <w:docDefaults>
     <w:rPrDefault>
       <w:rPr>
-        <w:rFonts w:asciiTheme="minorHAnsi" w:eastAsiaTheme="minorHAnsi" w:hAnsiTheme="minorHAnsi" w:cstheme="minorBidi"/>
+        <w:rFonts w:asciiTheme="minorHAnsi" w:hAnsiTheme="minorHAnsi" w:eastAsiaTheme="minorHAnsi" w:cstheme="minorBidi"/>
         <w:sz w:val="22"/>
         <w:szCs w:val="22"/>
         <w:lang w:val="en-US" w:eastAsia="en-US" w:bidi="ar-SA"/>
@@ -5150,14 +5142,14 @@
   <w:latentStyles w:defLockedState="0" w:defUIPriority="99" w:defSemiHidden="0" w:defUnhideWhenUsed="0" w:defQFormat="0" w:count="376">
     <w:lsdException w:name="Normal" w:uiPriority="0" w:qFormat="1"/>
     <w:lsdException w:name="heading 1" w:uiPriority="9" w:qFormat="1"/>
-    <w:lsdException w:name="heading 2" w:semiHidden="1" w:uiPriority="9" w:unhideWhenUsed="1" w:qFormat="1"/>
-    <w:lsdException w:name="heading 3" w:semiHidden="1" w:uiPriority="9" w:unhideWhenUsed="1" w:qFormat="1"/>
-    <w:lsdException w:name="heading 4" w:semiHidden="1" w:uiPriority="9" w:unhideWhenUsed="1" w:qFormat="1"/>
-    <w:lsdException w:name="heading 5" w:semiHidden="1" w:uiPriority="9" w:unhideWhenUsed="1" w:qFormat="1"/>
-    <w:lsdException w:name="heading 6" w:semiHidden="1" w:uiPriority="9" w:unhideWhenUsed="1" w:qFormat="1"/>
-    <w:lsdException w:name="heading 7" w:semiHidden="1" w:uiPriority="9" w:unhideWhenUsed="1" w:qFormat="1"/>
-    <w:lsdException w:name="heading 8" w:semiHidden="1" w:uiPriority="9" w:unhideWhenUsed="1" w:qFormat="1"/>
-    <w:lsdException w:name="heading 9" w:semiHidden="1" w:uiPriority="9" w:unhideWhenUsed="1" w:qFormat="1"/>
+    <w:lsdException w:name="heading 2" w:uiPriority="9" w:semiHidden="1" w:unhideWhenUsed="1" w:qFormat="1"/>
+    <w:lsdException w:name="heading 3" w:uiPriority="9" w:semiHidden="1" w:unhideWhenUsed="1" w:qFormat="1"/>
+    <w:lsdException w:name="heading 4" w:uiPriority="9" w:semiHidden="1" w:unhideWhenUsed="1" w:qFormat="1"/>
+    <w:lsdException w:name="heading 5" w:uiPriority="9" w:semiHidden="1" w:unhideWhenUsed="1" w:qFormat="1"/>
+    <w:lsdException w:name="heading 6" w:uiPriority="9" w:semiHidden="1" w:unhideWhenUsed="1" w:qFormat="1"/>
+    <w:lsdException w:name="heading 7" w:uiPriority="9" w:semiHidden="1" w:unhideWhenUsed="1" w:qFormat="1"/>
+    <w:lsdException w:name="heading 8" w:uiPriority="9" w:semiHidden="1" w:unhideWhenUsed="1" w:qFormat="1"/>
+    <w:lsdException w:name="heading 9" w:uiPriority="9" w:semiHidden="1" w:unhideWhenUsed="1" w:qFormat="1"/>
     <w:lsdException w:name="index 1" w:semiHidden="1" w:unhideWhenUsed="1"/>
     <w:lsdException w:name="index 2" w:semiHidden="1" w:unhideWhenUsed="1"/>
     <w:lsdException w:name="index 3" w:semiHidden="1" w:unhideWhenUsed="1"/>
@@ -5167,22 +5159,22 @@
     <w:lsdException w:name="index 7" w:semiHidden="1" w:unhideWhenUsed="1"/>
     <w:lsdException w:name="index 8" w:semiHidden="1" w:unhideWhenUsed="1"/>
     <w:lsdException w:name="index 9" w:semiHidden="1" w:unhideWhenUsed="1"/>
-    <w:lsdException w:name="toc 1" w:semiHidden="1" w:uiPriority="39" w:unhideWhenUsed="1"/>
-    <w:lsdException w:name="toc 2" w:semiHidden="1" w:uiPriority="39" w:unhideWhenUsed="1"/>
-    <w:lsdException w:name="toc 3" w:semiHidden="1" w:uiPriority="39" w:unhideWhenUsed="1"/>
-    <w:lsdException w:name="toc 4" w:semiHidden="1" w:uiPriority="39" w:unhideWhenUsed="1"/>
-    <w:lsdException w:name="toc 5" w:semiHidden="1" w:uiPriority="39" w:unhideWhenUsed="1"/>
-    <w:lsdException w:name="toc 6" w:semiHidden="1" w:uiPriority="39" w:unhideWhenUsed="1"/>
-    <w:lsdException w:name="toc 7" w:semiHidden="1" w:uiPriority="39" w:unhideWhenUsed="1"/>
-    <w:lsdException w:name="toc 8" w:semiHidden="1" w:uiPriority="39" w:unhideWhenUsed="1"/>
-    <w:lsdException w:name="toc 9" w:semiHidden="1" w:uiPriority="39" w:unhideWhenUsed="1"/>
+    <w:lsdException w:name="toc 1" w:uiPriority="39" w:semiHidden="1" w:unhideWhenUsed="1"/>
+    <w:lsdException w:name="toc 2" w:uiPriority="39" w:semiHidden="1" w:unhideWhenUsed="1"/>
+    <w:lsdException w:name="toc 3" w:uiPriority="39" w:semiHidden="1" w:unhideWhenUsed="1"/>
+    <w:lsdException w:name="toc 4" w:uiPriority="39" w:semiHidden="1" w:unhideWhenUsed="1"/>
+    <w:lsdException w:name="toc 5" w:uiPriority="39" w:semiHidden="1" w:unhideWhenUsed="1"/>
+    <w:lsdException w:name="toc 6" w:uiPriority="39" w:semiHidden="1" w:unhideWhenUsed="1"/>
+    <w:lsdException w:name="toc 7" w:uiPriority="39" w:semiHidden="1" w:unhideWhenUsed="1"/>
+    <w:lsdException w:name="toc 8" w:uiPriority="39" w:semiHidden="1" w:unhideWhenUsed="1"/>
+    <w:lsdException w:name="toc 9" w:uiPriority="39" w:semiHidden="1" w:unhideWhenUsed="1"/>
     <w:lsdException w:name="Normal Indent" w:semiHidden="1" w:unhideWhenUsed="1"/>
     <w:lsdException w:name="footnote text" w:semiHidden="1" w:unhideWhenUsed="1"/>
     <w:lsdException w:name="annotation text" w:semiHidden="1" w:unhideWhenUsed="1"/>
     <w:lsdException w:name="header" w:semiHidden="1" w:unhideWhenUsed="1"/>
     <w:lsdException w:name="footer" w:semiHidden="1" w:unhideWhenUsed="1"/>
     <w:lsdException w:name="index heading" w:semiHidden="1" w:unhideWhenUsed="1"/>
-    <w:lsdException w:name="caption" w:semiHidden="1" w:uiPriority="35" w:unhideWhenUsed="1" w:qFormat="1"/>
+    <w:lsdException w:name="caption" w:uiPriority="35" w:semiHidden="1" w:unhideWhenUsed="1" w:qFormat="1"/>
     <w:lsdException w:name="table of figures" w:semiHidden="1" w:unhideWhenUsed="1"/>
     <w:lsdException w:name="envelope address" w:semiHidden="1" w:unhideWhenUsed="1"/>
     <w:lsdException w:name="envelope return" w:semiHidden="1" w:unhideWhenUsed="1"/>
@@ -5213,7 +5205,7 @@
     <w:lsdException w:name="Title" w:uiPriority="10" w:qFormat="1"/>
     <w:lsdException w:name="Closing" w:semiHidden="1" w:unhideWhenUsed="1"/>
     <w:lsdException w:name="Signature" w:semiHidden="1" w:unhideWhenUsed="1"/>
-    <w:lsdException w:name="Default Paragraph Font" w:semiHidden="1" w:uiPriority="1" w:unhideWhenUsed="1"/>
+    <w:lsdException w:name="Default Paragraph Font" w:uiPriority="1" w:semiHidden="1" w:unhideWhenUsed="1"/>
     <w:lsdException w:name="Body Text" w:semiHidden="1" w:unhideWhenUsed="1"/>
     <w:lsdException w:name="Body Text Indent" w:semiHidden="1" w:unhideWhenUsed="1"/>
     <w:lsdException w:name="List Continue" w:semiHidden="1" w:unhideWhenUsed="1"/>
@@ -5413,8 +5405,8 @@
     <w:lsdException w:name="Subtle Reference" w:uiPriority="31" w:qFormat="1"/>
     <w:lsdException w:name="Intense Reference" w:uiPriority="32" w:qFormat="1"/>
     <w:lsdException w:name="Book Title" w:uiPriority="33" w:qFormat="1"/>
-    <w:lsdException w:name="Bibliography" w:semiHidden="1" w:uiPriority="37" w:unhideWhenUsed="1"/>
-    <w:lsdException w:name="TOC Heading" w:semiHidden="1" w:uiPriority="39" w:unhideWhenUsed="1" w:qFormat="1"/>
+    <w:lsdException w:name="Bibliography" w:uiPriority="37" w:semiHidden="1" w:unhideWhenUsed="1"/>
+    <w:lsdException w:name="TOC Heading" w:uiPriority="39" w:semiHidden="1" w:unhideWhenUsed="1" w:qFormat="1"/>
     <w:lsdException w:name="Plain Table 1" w:uiPriority="41"/>
     <w:lsdException w:name="Plain Table 2" w:uiPriority="42"/>
     <w:lsdException w:name="Plain Table 3" w:uiPriority="43"/>
@@ -5525,17 +5517,17 @@
     <w:lsdException w:name="Unresolved Mention" w:semiHidden="1" w:unhideWhenUsed="1"/>
     <w:lsdException w:name="Smart Link" w:semiHidden="1" w:unhideWhenUsed="1"/>
   </w:latentStyles>
-  <w:style w:type="paragraph" w:default="1" w:styleId="Normal">
+  <w:style w:type="paragraph" w:styleId="Normal" w:default="1">
     <w:name w:val="Normal"/>
     <w:qFormat/>
   </w:style>
-  <w:style w:type="character" w:default="1" w:styleId="DefaultParagraphFont">
+  <w:style w:type="character" w:styleId="DefaultParagraphFont" w:default="1">
     <w:name w:val="Default Paragraph Font"/>
     <w:uiPriority w:val="1"/>
     <w:semiHidden/>
     <w:unhideWhenUsed/>
   </w:style>
-  <w:style w:type="table" w:default="1" w:styleId="TableNormal">
+  <w:style w:type="table" w:styleId="TableNormal" w:default="1">
     <w:name w:val="Normal Table"/>
     <w:uiPriority w:val="99"/>
     <w:semiHidden/>
@@ -5550,7 +5542,7 @@
       </w:tblCellMar>
     </w:tblPr>
   </w:style>
-  <w:style w:type="numbering" w:default="1" w:styleId="NoList">
+  <w:style w:type="numbering" w:styleId="NoList" w:default="1">
     <w:name w:val="No List"/>
     <w:uiPriority w:val="99"/>
     <w:semiHidden/>
@@ -5571,7 +5563,7 @@
       <w:spacing w:after="0" w:line="240" w:lineRule="auto"/>
     </w:pPr>
   </w:style>
-  <w:style w:type="character" w:customStyle="1" w:styleId="HeaderChar">
+  <w:style w:type="character" w:styleId="HeaderChar" w:customStyle="1">
     <w:name w:val="Header Char"/>
     <w:basedOn w:val="DefaultParagraphFont"/>
     <w:link w:val="Header"/>
@@ -5593,7 +5585,7 @@
       <w:spacing w:after="0" w:line="240" w:lineRule="auto"/>
     </w:pPr>
   </w:style>
-  <w:style w:type="character" w:customStyle="1" w:styleId="FooterChar">
+  <w:style w:type="character" w:styleId="FooterChar" w:customStyle="1">
     <w:name w:val="Footer Char"/>
     <w:basedOn w:val="DefaultParagraphFont"/>
     <w:link w:val="Footer"/>
@@ -5623,7 +5615,7 @@
       <w:rFonts w:eastAsiaTheme="minorEastAsia"/>
     </w:rPr>
   </w:style>
-  <w:style w:type="character" w:customStyle="1" w:styleId="NoSpacingChar">
+  <w:style w:type="character" w:styleId="NoSpacingChar" w:customStyle="1">
     <w:name w:val="No Spacing Char"/>
     <w:basedOn w:val="DefaultParagraphFont"/>
     <w:link w:val="NoSpacing"/>
@@ -5643,12 +5635,12 @@
     </w:pPr>
     <w:tblPr>
       <w:tblBorders>
-        <w:top w:val="single" w:sz="4" w:space="0" w:color="auto"/>
-        <w:left w:val="single" w:sz="4" w:space="0" w:color="auto"/>
-        <w:bottom w:val="single" w:sz="4" w:space="0" w:color="auto"/>
-        <w:right w:val="single" w:sz="4" w:space="0" w:color="auto"/>
-        <w:insideH w:val="single" w:sz="4" w:space="0" w:color="auto"/>
-        <w:insideV w:val="single" w:sz="4" w:space="0" w:color="auto"/>
+        <w:top w:val="single" w:color="auto" w:sz="4" w:space="0"/>
+        <w:left w:val="single" w:color="auto" w:sz="4" w:space="0"/>
+        <w:bottom w:val="single" w:color="auto" w:sz="4" w:space="0"/>
+        <w:right w:val="single" w:color="auto" w:sz="4" w:space="0"/>
+        <w:insideH w:val="single" w:color="auto" w:sz="4" w:space="0"/>
+        <w:insideV w:val="single" w:color="auto" w:sz="4" w:space="0"/>
       </w:tblBorders>
     </w:tblPr>
   </w:style>

</xml_diff>